<commit_message>
ERROR HANDLING. UPGRADED UX. UP LEVEL OF GAME CHALLENGES. Sound
</commit_message>
<xml_diff>
--- a/Reference.docx
+++ b/Reference.docx
@@ -250,8 +250,56 @@
           <w:numId w:val="1"/>
         </w:numPr>
       </w:pPr>
+      <w:r>
+        <w:t>Refresh Button (</w:t>
+      </w:r>
+      <w:hyperlink r:id="rId13" w:history="1">
+        <w:r>
+          <w:rPr>
+            <w:rStyle w:val="Hyperlink"/>
+          </w:rPr>
+          <w:t>https://www.pngrepo.com/svg/122109/reload</w:t>
+        </w:r>
+      </w:hyperlink>
+      <w:r>
+        <w:t>)</w:t>
+      </w:r>
+    </w:p>
+    <w:p>
+      <w:pPr>
+        <w:pStyle w:val="ListParagraph"/>
+        <w:numPr>
+          <w:ilvl w:val="1"/>
+          <w:numId w:val="1"/>
+        </w:numPr>
+      </w:pPr>
+      <w:r>
+        <w:t>Spider (</w:t>
+      </w:r>
+      <w:hyperlink r:id="rId14" w:history="1">
+        <w:r>
+          <w:rPr>
+            <w:rStyle w:val="Hyperlink"/>
+          </w:rPr>
+          <w:t>http://clipart-library.com/clipart/485716.htm</w:t>
+        </w:r>
+      </w:hyperlink>
+      <w:r>
+        <w:t>)</w:t>
+      </w:r>
+    </w:p>
+    <w:p>
+      <w:pPr>
+        <w:pStyle w:val="ListParagraph"/>
+        <w:ind w:left="1800"/>
+      </w:pPr>
       <w:bookmarkStart w:id="0" w:name="_GoBack"/>
       <w:bookmarkEnd w:id="0"/>
+    </w:p>
+    <w:p>
+      <w:pPr>
+        <w:ind w:left="1440"/>
+      </w:pPr>
     </w:p>
     <w:sectPr>
       <w:pgSz w:w="12240" w:h="15840"/>

</xml_diff>

<commit_message>
SOUND EFFECTS ADDED USING SOUND.JS
</commit_message>
<xml_diff>
--- a/Reference.docx
+++ b/Reference.docx
@@ -165,6 +165,31 @@
       <w:pPr>
         <w:pStyle w:val="ListParagraph"/>
         <w:numPr>
+          <w:ilvl w:val="1"/>
+          <w:numId w:val="1"/>
+        </w:numPr>
+      </w:pPr>
+      <w:r>
+        <w:t>Sound.js (</w:t>
+      </w:r>
+      <w:hyperlink r:id="rId10" w:history="1">
+        <w:r>
+          <w:rPr>
+            <w:rStyle w:val="Hyperlink"/>
+          </w:rPr>
+          <w:t>https://createjs.com/soundjs</w:t>
+        </w:r>
+      </w:hyperlink>
+      <w:r>
+        <w:t>)</w:t>
+      </w:r>
+      <w:bookmarkStart w:id="0" w:name="_GoBack"/>
+      <w:bookmarkEnd w:id="0"/>
+    </w:p>
+    <w:p>
+      <w:pPr>
+        <w:pStyle w:val="ListParagraph"/>
+        <w:numPr>
           <w:ilvl w:val="0"/>
           <w:numId w:val="1"/>
         </w:numPr>
@@ -184,7 +209,7 @@
       <w:r>
         <w:t>Web Icon (</w:t>
       </w:r>
-      <w:hyperlink r:id="rId10" w:history="1">
+      <w:hyperlink r:id="rId11" w:history="1">
         <w:r>
           <w:rPr>
             <w:rStyle w:val="Hyperlink"/>
@@ -207,7 +232,7 @@
       <w:r>
         <w:t>Pesticide (</w:t>
       </w:r>
-      <w:hyperlink r:id="rId11" w:history="1">
+      <w:hyperlink r:id="rId12" w:history="1">
         <w:r>
           <w:rPr>
             <w:rStyle w:val="Hyperlink"/>
@@ -230,7 +255,7 @@
       <w:r>
         <w:t>Ant (</w:t>
       </w:r>
-      <w:hyperlink r:id="rId12" w:history="1">
+      <w:hyperlink r:id="rId13" w:history="1">
         <w:r>
           <w:rPr>
             <w:rStyle w:val="Hyperlink"/>
@@ -253,7 +278,7 @@
       <w:r>
         <w:t>Refresh Button (</w:t>
       </w:r>
-      <w:hyperlink r:id="rId13" w:history="1">
+      <w:hyperlink r:id="rId14" w:history="1">
         <w:r>
           <w:rPr>
             <w:rStyle w:val="Hyperlink"/>
@@ -276,7 +301,7 @@
       <w:r>
         <w:t>Spider (</w:t>
       </w:r>
-      <w:hyperlink r:id="rId14" w:history="1">
+      <w:hyperlink r:id="rId15" w:history="1">
         <w:r>
           <w:rPr>
             <w:rStyle w:val="Hyperlink"/>
@@ -293,8 +318,6 @@
         <w:pStyle w:val="ListParagraph"/>
         <w:ind w:left="1800"/>
       </w:pPr>
-      <w:bookmarkStart w:id="0" w:name="_GoBack"/>
-      <w:bookmarkEnd w:id="0"/>
     </w:p>
     <w:p>
       <w:pPr>

</xml_diff>